<commit_message>
Actualización del index y nuevas imágenes
</commit_message>
<xml_diff>
--- a/avences/avences de proyecto-15.docx
+++ b/avences/avences de proyecto-15.docx
@@ -2467,20 +2467,17 @@
                 <w:noProof/>
                 <w:webHidden/>
               </w:rPr>
-            </w:r>
-            <w:r>
-              <w:rPr>
-                <w:noProof/>
-                <w:webHidden/>
-              </w:rPr>
               <w:fldChar w:fldCharType="separate"/>
             </w:r>
             <w:r>
               <w:rPr>
-                <w:noProof/>
-                <w:webHidden/>
-              </w:rPr>
-              <w:t>21</w:t>
+                <w:b/>
+                <w:bCs/>
+                <w:noProof/>
+                <w:webHidden/>
+                <w:lang w:val="es-ES"/>
+              </w:rPr>
+              <w:t>¡Error! Marcador no definido.</w:t>
             </w:r>
             <w:r>
               <w:rPr>
@@ -3797,7 +3794,7 @@
       <w:tblGrid>
         <w:gridCol w:w="1897"/>
         <w:gridCol w:w="1151"/>
-        <w:gridCol w:w="3298"/>
+        <w:gridCol w:w="3041"/>
       </w:tblGrid>
       <w:tr>
         <w:tc>
@@ -5407,24 +5404,14 @@
       <w:r>
         <w:t xml:space="preserve">   </w:t>
       </w:r>
-      <w:r>
-        <w:fldChar w:fldCharType="begin"/>
-      </w:r>
-      <w:r>
-        <w:instrText xml:space="preserve"> SEQ IMAGEN_N°__ \* ARABIC </w:instrText>
-      </w:r>
-      <w:r>
-        <w:fldChar w:fldCharType="separate"/>
-      </w:r>
-      <w:r>
-        <w:rPr>
-          <w:noProof/>
-        </w:rPr>
-        <w:t>18</w:t>
-      </w:r>
-      <w:r>
-        <w:fldChar w:fldCharType="end"/>
-      </w:r>
+      <w:fldSimple w:instr=" SEQ IMAGEN_N°__ \* ARABIC ">
+        <w:r>
+          <w:rPr>
+            <w:noProof/>
+          </w:rPr>
+          <w:t>1</w:t>
+        </w:r>
+      </w:fldSimple>
       <w:r>
         <w:t>:</w:t>
       </w:r>
@@ -5773,24 +5760,14 @@
       <w:r>
         <w:t xml:space="preserve">   </w:t>
       </w:r>
-      <w:r>
-        <w:fldChar w:fldCharType="begin"/>
-      </w:r>
-      <w:r>
-        <w:instrText xml:space="preserve"> SEQ IMAGEN_N°__ \* ARABIC </w:instrText>
-      </w:r>
-      <w:r>
-        <w:fldChar w:fldCharType="separate"/>
-      </w:r>
-      <w:r>
-        <w:rPr>
-          <w:noProof/>
-        </w:rPr>
-        <w:t>19</w:t>
-      </w:r>
-      <w:r>
-        <w:fldChar w:fldCharType="end"/>
-      </w:r>
+      <w:fldSimple w:instr=" SEQ IMAGEN_N°__ \* ARABIC ">
+        <w:r>
+          <w:rPr>
+            <w:noProof/>
+          </w:rPr>
+          <w:t>2</w:t>
+        </w:r>
+      </w:fldSimple>
       <w:r>
         <w:t>:</w:t>
       </w:r>
@@ -6424,7 +6401,7 @@
           <w:noProof/>
           <w:lang w:val="en-US"/>
         </w:rPr>
-        <w:t>20</w:t>
+        <w:t>3</w:t>
       </w:r>
       <w:r>
         <w:fldChar w:fldCharType="end"/>
@@ -7754,7 +7731,7 @@
           <w:noProof/>
           <w:lang w:val="en-US"/>
         </w:rPr>
-        <w:t>21</w:t>
+        <w:t>4</w:t>
       </w:r>
       <w:r>
         <w:fldChar w:fldCharType="end"/>

</xml_diff>